<commit_message>
fix: fixing money currency
</commit_message>
<xml_diff>
--- a/Dokumentasi Kode.docx
+++ b/Dokumentasi Kode.docx
@@ -26,6 +26,9 @@
             <w:tcW w:w="4675" w:type="dxa"/>
           </w:tcPr>
           <w:p>
+            <w:pPr>
+              <w:jc w:val="center"/>
+            </w:pPr>
             <w:r>
               <w:t>Kode</w:t>
             </w:r>
@@ -36,9 +39,14 @@
             <w:tcW w:w="4675" w:type="dxa"/>
           </w:tcPr>
           <w:p>
+            <w:pPr>
+              <w:jc w:val="center"/>
+            </w:pPr>
+            <w:proofErr w:type="spellStart"/>
             <w:r>
               <w:t>Penjelasan</w:t>
             </w:r>
+            <w:proofErr w:type="spellEnd"/>
           </w:p>
         </w:tc>
       </w:tr>
@@ -47,13 +55,21 @@
           <w:tcPr>
             <w:tcW w:w="4675" w:type="dxa"/>
           </w:tcPr>
-          <w:p/>
+          <w:p>
+            <w:pPr>
+              <w:jc w:val="center"/>
+            </w:pPr>
+          </w:p>
         </w:tc>
         <w:tc>
           <w:tcPr>
             <w:tcW w:w="4675" w:type="dxa"/>
           </w:tcPr>
-          <w:p/>
+          <w:p>
+            <w:pPr>
+              <w:jc w:val="center"/>
+            </w:pPr>
+          </w:p>
         </w:tc>
       </w:tr>
     </w:tbl>
@@ -1007,6 +1023,21 @@
       </w:tblBorders>
     </w:tblPr>
   </w:style>
+  <w:style w:type="paragraph" w:styleId="Revision">
+    <w:name w:val="Revision"/>
+    <w:hidden/>
+    <w:uiPriority w:val="99"/>
+    <w:semiHidden/>
+    <w:rsid w:val="00F51727"/>
+    <w:pPr>
+      <w:spacing w:after="0" w:line="240" w:lineRule="auto"/>
+    </w:pPr>
+    <w:rPr>
+      <w:rFonts w:ascii="Times New Roman" w:hAnsi="Times New Roman" w:cs="Times New Roman"/>
+      <w:sz w:val="24"/>
+      <w:szCs w:val="24"/>
+    </w:rPr>
+  </w:style>
 </w:styles>
 </file>
 

</xml_diff>